<commit_message>
add get device info interface(include cpu model and cores, memory total and ethernet controler information)
</commit_message>
<xml_diff>
--- a/doc/系统状态查询API说明.docx
+++ b/doc/系统状态查询API说明.docx
@@ -150,6 +150,515 @@
               </w:rPr>
               <w:t>获取</w:t>
             </w:r>
+            <w:r>
+              <w:rPr>
+                <w:rFonts w:hint="eastAsia"/>
+              </w:rPr>
+              <w:t>设备信息</w:t>
+            </w:r>
+          </w:p>
+        </w:tc>
+      </w:tr>
+      <w:tr>
+        <w:tc>
+          <w:tcPr>
+            <w:tcW w:w="2093" w:type="dxa"/>
+          </w:tcPr>
+          <w:p>
+            <w:r>
+              <w:t>调用方法</w:t>
+            </w:r>
+          </w:p>
+        </w:tc>
+        <w:tc>
+          <w:tcPr>
+            <w:tcW w:w="6429" w:type="dxa"/>
+          </w:tcPr>
+          <w:p>
+            <w:proofErr w:type="spellStart"/>
+            <w:r>
+              <w:rPr>
+                <w:sz w:val="15"/>
+                <w:szCs w:val="15"/>
+              </w:rPr>
+              <w:t>getDeviceInfo</w:t>
+            </w:r>
+            <w:proofErr w:type="spellEnd"/>
+          </w:p>
+        </w:tc>
+      </w:tr>
+      <w:tr>
+        <w:tc>
+          <w:tcPr>
+            <w:tcW w:w="2093" w:type="dxa"/>
+          </w:tcPr>
+          <w:p>
+            <w:r>
+              <w:t>传入参数</w:t>
+            </w:r>
+          </w:p>
+        </w:tc>
+        <w:tc>
+          <w:tcPr>
+            <w:tcW w:w="6429" w:type="dxa"/>
+          </w:tcPr>
+          <w:p>
+            <w:pPr>
+              <w:rPr>
+                <w:sz w:val="15"/>
+                <w:szCs w:val="15"/>
+              </w:rPr>
+            </w:pPr>
+            <w:r>
+              <w:rPr>
+                <w:sz w:val="15"/>
+                <w:szCs w:val="15"/>
+              </w:rPr>
+              <w:t xml:space="preserve">message </w:t>
+            </w:r>
+            <w:proofErr w:type="spellStart"/>
+            <w:proofErr w:type="gramStart"/>
+            <w:r>
+              <w:rPr>
+                <w:sz w:val="15"/>
+                <w:szCs w:val="15"/>
+              </w:rPr>
+              <w:t>GetDeviceInfoReq</w:t>
+            </w:r>
+            <w:proofErr w:type="spellEnd"/>
+            <w:r>
+              <w:rPr>
+                <w:sz w:val="15"/>
+                <w:szCs w:val="15"/>
+              </w:rPr>
+              <w:t>{</w:t>
+            </w:r>
+            <w:proofErr w:type="gramEnd"/>
+          </w:p>
+          <w:p>
+            <w:pPr>
+              <w:rPr>
+                <w:sz w:val="15"/>
+                <w:szCs w:val="15"/>
+              </w:rPr>
+            </w:pPr>
+            <w:r>
+              <w:rPr>
+                <w:sz w:val="15"/>
+                <w:szCs w:val="15"/>
+              </w:rPr>
+              <w:tab/>
+              <w:t xml:space="preserve">string </w:t>
+            </w:r>
+            <w:proofErr w:type="spellStart"/>
+            <w:r>
+              <w:rPr>
+                <w:sz w:val="15"/>
+                <w:szCs w:val="15"/>
+              </w:rPr>
+              <w:t>ip_addr</w:t>
+            </w:r>
+            <w:proofErr w:type="spellEnd"/>
+            <w:r>
+              <w:rPr>
+                <w:sz w:val="15"/>
+                <w:szCs w:val="15"/>
+              </w:rPr>
+              <w:t xml:space="preserve"> = 1;</w:t>
+            </w:r>
+            <w:r>
+              <w:rPr>
+                <w:sz w:val="15"/>
+                <w:szCs w:val="15"/>
+              </w:rPr>
+              <w:t xml:space="preserve"> //</w:t>
+            </w:r>
+            <w:r>
+              <w:rPr>
+                <w:rFonts w:hint="eastAsia"/>
+                <w:sz w:val="15"/>
+                <w:szCs w:val="15"/>
+              </w:rPr>
+              <w:t>升级平台</w:t>
+            </w:r>
+            <w:proofErr w:type="spellStart"/>
+            <w:r>
+              <w:rPr>
+                <w:rFonts w:hint="eastAsia"/>
+                <w:sz w:val="15"/>
+                <w:szCs w:val="15"/>
+              </w:rPr>
+              <w:t>ip</w:t>
+            </w:r>
+            <w:proofErr w:type="spellEnd"/>
+            <w:r>
+              <w:rPr>
+                <w:rFonts w:hint="eastAsia"/>
+                <w:sz w:val="15"/>
+                <w:szCs w:val="15"/>
+              </w:rPr>
+              <w:t>地址，该字段不能为空</w:t>
+            </w:r>
+          </w:p>
+          <w:p>
+            <w:pPr>
+              <w:rPr>
+                <w:sz w:val="15"/>
+                <w:szCs w:val="15"/>
+              </w:rPr>
+            </w:pPr>
+            <w:r>
+              <w:rPr>
+                <w:sz w:val="15"/>
+                <w:szCs w:val="15"/>
+              </w:rPr>
+              <w:t>}</w:t>
+            </w:r>
+          </w:p>
+        </w:tc>
+      </w:tr>
+      <w:tr>
+        <w:tc>
+          <w:tcPr>
+            <w:tcW w:w="2093" w:type="dxa"/>
+          </w:tcPr>
+          <w:p>
+            <w:r>
+              <w:t>返回参数</w:t>
+            </w:r>
+          </w:p>
+        </w:tc>
+        <w:tc>
+          <w:tcPr>
+            <w:tcW w:w="6429" w:type="dxa"/>
+          </w:tcPr>
+          <w:p>
+            <w:pPr>
+              <w:rPr>
+                <w:sz w:val="15"/>
+                <w:szCs w:val="15"/>
+              </w:rPr>
+            </w:pPr>
+            <w:r>
+              <w:rPr>
+                <w:sz w:val="15"/>
+                <w:szCs w:val="15"/>
+              </w:rPr>
+              <w:t xml:space="preserve">message </w:t>
+            </w:r>
+            <w:proofErr w:type="spellStart"/>
+            <w:proofErr w:type="gramStart"/>
+            <w:r>
+              <w:rPr>
+                <w:sz w:val="15"/>
+                <w:szCs w:val="15"/>
+              </w:rPr>
+              <w:t>GetDeviceInfoRsp</w:t>
+            </w:r>
+            <w:proofErr w:type="spellEnd"/>
+            <w:r>
+              <w:rPr>
+                <w:sz w:val="15"/>
+                <w:szCs w:val="15"/>
+              </w:rPr>
+              <w:t>{</w:t>
+            </w:r>
+            <w:proofErr w:type="gramEnd"/>
+          </w:p>
+          <w:p>
+            <w:pPr>
+              <w:rPr>
+                <w:rFonts w:hint="eastAsia"/>
+                <w:sz w:val="15"/>
+                <w:szCs w:val="15"/>
+              </w:rPr>
+            </w:pPr>
+            <w:r>
+              <w:rPr>
+                <w:sz w:val="15"/>
+                <w:szCs w:val="15"/>
+              </w:rPr>
+              <w:tab/>
+              <w:t xml:space="preserve">string </w:t>
+            </w:r>
+            <w:proofErr w:type="spellStart"/>
+            <w:r>
+              <w:rPr>
+                <w:sz w:val="15"/>
+                <w:szCs w:val="15"/>
+              </w:rPr>
+              <w:t>cpu_model</w:t>
+            </w:r>
+            <w:proofErr w:type="spellEnd"/>
+            <w:r>
+              <w:rPr>
+                <w:sz w:val="15"/>
+                <w:szCs w:val="15"/>
+              </w:rPr>
+              <w:t xml:space="preserve"> = 1;</w:t>
+            </w:r>
+            <w:r>
+              <w:rPr>
+                <w:sz w:val="15"/>
+                <w:szCs w:val="15"/>
+              </w:rPr>
+              <w:t xml:space="preserve">   </w:t>
+            </w:r>
+            <w:r>
+              <w:rPr>
+                <w:rFonts w:hint="eastAsia"/>
+                <w:sz w:val="15"/>
+                <w:szCs w:val="15"/>
+              </w:rPr>
+              <w:t>/</w:t>
+            </w:r>
+            <w:r>
+              <w:rPr>
+                <w:sz w:val="15"/>
+                <w:szCs w:val="15"/>
+              </w:rPr>
+              <w:t>/</w:t>
+            </w:r>
+            <w:proofErr w:type="spellStart"/>
+            <w:r>
+              <w:rPr>
+                <w:sz w:val="15"/>
+                <w:szCs w:val="15"/>
+              </w:rPr>
+              <w:t>cpu</w:t>
+            </w:r>
+            <w:proofErr w:type="spellEnd"/>
+            <w:r>
+              <w:rPr>
+                <w:rFonts w:hint="eastAsia"/>
+                <w:sz w:val="15"/>
+                <w:szCs w:val="15"/>
+              </w:rPr>
+              <w:t>类型</w:t>
+            </w:r>
+          </w:p>
+          <w:p>
+            <w:pPr>
+              <w:rPr>
+                <w:sz w:val="15"/>
+                <w:szCs w:val="15"/>
+              </w:rPr>
+            </w:pPr>
+            <w:r>
+              <w:rPr>
+                <w:sz w:val="15"/>
+                <w:szCs w:val="15"/>
+              </w:rPr>
+              <w:tab/>
+              <w:t xml:space="preserve">string </w:t>
+            </w:r>
+            <w:proofErr w:type="spellStart"/>
+            <w:r>
+              <w:rPr>
+                <w:sz w:val="15"/>
+                <w:szCs w:val="15"/>
+              </w:rPr>
+              <w:t>cpu_cores</w:t>
+            </w:r>
+            <w:proofErr w:type="spellEnd"/>
+            <w:r>
+              <w:rPr>
+                <w:sz w:val="15"/>
+                <w:szCs w:val="15"/>
+              </w:rPr>
+              <w:t xml:space="preserve"> = 2;</w:t>
+            </w:r>
+            <w:r>
+              <w:rPr>
+                <w:sz w:val="15"/>
+                <w:szCs w:val="15"/>
+              </w:rPr>
+              <w:t xml:space="preserve">    //</w:t>
+            </w:r>
+            <w:proofErr w:type="spellStart"/>
+            <w:r>
+              <w:rPr>
+                <w:rFonts w:hint="eastAsia"/>
+                <w:sz w:val="15"/>
+                <w:szCs w:val="15"/>
+              </w:rPr>
+              <w:t>cpu</w:t>
+            </w:r>
+            <w:proofErr w:type="spellEnd"/>
+            <w:r>
+              <w:rPr>
+                <w:rFonts w:hint="eastAsia"/>
+                <w:sz w:val="15"/>
+                <w:szCs w:val="15"/>
+              </w:rPr>
+              <w:t>核数</w:t>
+            </w:r>
+          </w:p>
+          <w:p>
+            <w:pPr>
+              <w:rPr>
+                <w:sz w:val="15"/>
+                <w:szCs w:val="15"/>
+              </w:rPr>
+            </w:pPr>
+            <w:r>
+              <w:rPr>
+                <w:sz w:val="15"/>
+                <w:szCs w:val="15"/>
+              </w:rPr>
+              <w:tab/>
+              <w:t xml:space="preserve">string </w:t>
+            </w:r>
+            <w:proofErr w:type="spellStart"/>
+            <w:r>
+              <w:rPr>
+                <w:sz w:val="15"/>
+                <w:szCs w:val="15"/>
+              </w:rPr>
+              <w:t>mem_total</w:t>
+            </w:r>
+            <w:proofErr w:type="spellEnd"/>
+            <w:r>
+              <w:rPr>
+                <w:sz w:val="15"/>
+                <w:szCs w:val="15"/>
+              </w:rPr>
+              <w:t xml:space="preserve"> = 3;</w:t>
+            </w:r>
+            <w:r>
+              <w:rPr>
+                <w:sz w:val="15"/>
+                <w:szCs w:val="15"/>
+              </w:rPr>
+              <w:t xml:space="preserve">    //</w:t>
+            </w:r>
+            <w:r>
+              <w:rPr>
+                <w:rFonts w:hint="eastAsia"/>
+                <w:sz w:val="15"/>
+                <w:szCs w:val="15"/>
+              </w:rPr>
+              <w:t>内存总大小</w:t>
+            </w:r>
+          </w:p>
+          <w:p>
+            <w:pPr>
+              <w:rPr>
+                <w:rFonts w:hint="eastAsia"/>
+                <w:sz w:val="15"/>
+                <w:szCs w:val="15"/>
+              </w:rPr>
+            </w:pPr>
+            <w:r>
+              <w:rPr>
+                <w:sz w:val="15"/>
+                <w:szCs w:val="15"/>
+              </w:rPr>
+              <w:tab/>
+              <w:t xml:space="preserve">string </w:t>
+            </w:r>
+            <w:proofErr w:type="spellStart"/>
+            <w:r>
+              <w:rPr>
+                <w:sz w:val="15"/>
+                <w:szCs w:val="15"/>
+              </w:rPr>
+              <w:t>eth_ctrl_info</w:t>
+            </w:r>
+            <w:proofErr w:type="spellEnd"/>
+            <w:r>
+              <w:rPr>
+                <w:sz w:val="15"/>
+                <w:szCs w:val="15"/>
+              </w:rPr>
+              <w:t xml:space="preserve"> = 4;</w:t>
+            </w:r>
+            <w:r>
+              <w:rPr>
+                <w:sz w:val="15"/>
+                <w:szCs w:val="15"/>
+              </w:rPr>
+              <w:t xml:space="preserve">  </w:t>
+            </w:r>
+            <w:bookmarkStart w:id="0" w:name="_GoBack"/>
+            <w:bookmarkEnd w:id="0"/>
+            <w:r>
+              <w:rPr>
+                <w:rFonts w:hint="eastAsia"/>
+                <w:sz w:val="15"/>
+                <w:szCs w:val="15"/>
+              </w:rPr>
+              <w:t>/</w:t>
+            </w:r>
+            <w:r>
+              <w:rPr>
+                <w:sz w:val="15"/>
+                <w:szCs w:val="15"/>
+              </w:rPr>
+              <w:t>/</w:t>
+            </w:r>
+            <w:r>
+              <w:rPr>
+                <w:rFonts w:hint="eastAsia"/>
+                <w:sz w:val="15"/>
+                <w:szCs w:val="15"/>
+              </w:rPr>
+              <w:t>以太网总线信息</w:t>
+            </w:r>
+          </w:p>
+          <w:p>
+            <w:r>
+              <w:rPr>
+                <w:sz w:val="15"/>
+                <w:szCs w:val="15"/>
+              </w:rPr>
+              <w:t>}</w:t>
+            </w:r>
+          </w:p>
+        </w:tc>
+      </w:tr>
+    </w:tbl>
+    <w:p/>
+    <w:p>
+      <w:pPr>
+        <w:rPr>
+          <w:rFonts w:hint="eastAsia"/>
+        </w:rPr>
+      </w:pPr>
+    </w:p>
+    <w:tbl>
+      <w:tblPr>
+        <w:tblStyle w:val="a7"/>
+        <w:tblW w:w="8522" w:type="dxa"/>
+        <w:tblLayout w:type="fixed"/>
+        <w:tblLook w:val="04A0" w:firstRow="1" w:lastRow="0" w:firstColumn="1" w:lastColumn="0" w:noHBand="0" w:noVBand="1"/>
+      </w:tblPr>
+      <w:tblGrid>
+        <w:gridCol w:w="2093"/>
+        <w:gridCol w:w="6429"/>
+      </w:tblGrid>
+      <w:tr>
+        <w:tc>
+          <w:tcPr>
+            <w:tcW w:w="2093" w:type="dxa"/>
+          </w:tcPr>
+          <w:p>
+            <w:r>
+              <w:t>功能</w:t>
+            </w:r>
+          </w:p>
+        </w:tc>
+        <w:tc>
+          <w:tcPr>
+            <w:tcW w:w="6429" w:type="dxa"/>
+          </w:tcPr>
+          <w:p>
+            <w:r>
+              <w:rPr>
+                <w:rFonts w:hint="eastAsia"/>
+              </w:rPr>
+              <w:t>获取</w:t>
+            </w:r>
             <w:proofErr w:type="spellStart"/>
             <w:r>
               <w:rPr>
@@ -1066,6 +1575,7 @@
                 <w:sz w:val="15"/>
                 <w:szCs w:val="15"/>
               </w:rPr>
+              <w:lastRenderedPageBreak/>
               <w:t>}</w:t>
             </w:r>
           </w:p>
@@ -1254,7 +1764,6 @@
           <w:p>
             <w:pPr>
               <w:rPr>
-                <w:rFonts w:hint="eastAsia"/>
                 <w:sz w:val="15"/>
                 <w:szCs w:val="15"/>
               </w:rPr>
@@ -1578,7 +2087,6 @@
                 <w:sz w:val="15"/>
                 <w:szCs w:val="15"/>
               </w:rPr>
-              <w:lastRenderedPageBreak/>
               <w:t>}</w:t>
             </w:r>
           </w:p>
@@ -2573,6 +3081,7 @@
           </w:tcPr>
           <w:p>
             <w:r>
+              <w:lastRenderedPageBreak/>
               <w:t>功能</w:t>
             </w:r>
           </w:p>
@@ -3070,7 +3579,6 @@
                 <w:sz w:val="15"/>
                 <w:szCs w:val="15"/>
               </w:rPr>
-              <w:lastRenderedPageBreak/>
               <w:t>}</w:t>
             </w:r>
           </w:p>
@@ -3083,7 +3591,6 @@
           </w:tcPr>
           <w:p>
             <w:r>
-              <w:lastRenderedPageBreak/>
               <w:t>返回参数</w:t>
             </w:r>
           </w:p>
@@ -3199,10 +3706,7 @@
         </w:tc>
       </w:tr>
     </w:tbl>
-    <w:p>
-      <w:bookmarkStart w:id="0" w:name="_GoBack"/>
-      <w:bookmarkEnd w:id="0"/>
-    </w:p>
+    <w:p/>
     <w:p/>
     <w:tbl>
       <w:tblPr>

</xml_diff>

<commit_message>
modify api of basic config
</commit_message>
<xml_diff>
--- a/doc/系统状态查询API说明.docx
+++ b/doc/系统状态查询API说明.docx
@@ -318,7 +318,6 @@
           <w:p>
             <w:pPr>
               <w:rPr>
-                <w:rFonts w:hint="eastAsia"/>
                 <w:sz w:val="15"/>
                 <w:szCs w:val="15"/>
               </w:rPr>
@@ -774,8 +773,6 @@
               </w:rPr>
               <w:t>}</w:t>
             </w:r>
-            <w:bookmarkStart w:id="0" w:name="_GoBack"/>
-            <w:bookmarkEnd w:id="0"/>
           </w:p>
         </w:tc>
       </w:tr>
@@ -882,21 +879,7 @@
                 <w:sz w:val="15"/>
                 <w:szCs w:val="15"/>
               </w:rPr>
-              <w:t xml:space="preserve">message </w:t>
-            </w:r>
-            <w:r>
-              <w:rPr>
-                <w:sz w:val="15"/>
-                <w:szCs w:val="15"/>
-              </w:rPr>
-              <w:t>GetDeviceDetailReq</w:t>
-            </w:r>
-            <w:r>
-              <w:rPr>
-                <w:sz w:val="15"/>
-                <w:szCs w:val="15"/>
-              </w:rPr>
-              <w:t>{</w:t>
+              <w:t>message GetDeviceDetailReq{</w:t>
             </w:r>
           </w:p>
           <w:p>
@@ -919,7 +902,14 @@
                 <w:sz w:val="15"/>
                 <w:szCs w:val="15"/>
               </w:rPr>
-              <w:t xml:space="preserve"> //</w:t>
+              <w:t xml:space="preserve"> </w:t>
+            </w:r>
+            <w:r>
+              <w:rPr>
+                <w:sz w:val="15"/>
+                <w:szCs w:val="15"/>
+              </w:rPr>
+              <w:t>//</w:t>
             </w:r>
             <w:r>
               <w:rPr>
@@ -944,6 +934,132 @@
                 <w:szCs w:val="15"/>
               </w:rPr>
               <w:t>地址，该字段不能为空</w:t>
+            </w:r>
+          </w:p>
+          <w:p>
+            <w:pPr>
+              <w:rPr>
+                <w:sz w:val="15"/>
+                <w:szCs w:val="15"/>
+              </w:rPr>
+            </w:pPr>
+            <w:r>
+              <w:rPr>
+                <w:sz w:val="15"/>
+                <w:szCs w:val="15"/>
+              </w:rPr>
+              <w:tab/>
+              <w:t>bool is_depend_os_version = 2;</w:t>
+            </w:r>
+            <w:r>
+              <w:rPr>
+                <w:sz w:val="15"/>
+                <w:szCs w:val="15"/>
+              </w:rPr>
+              <w:t xml:space="preserve"> </w:t>
+            </w:r>
+            <w:r>
+              <w:rPr>
+                <w:rFonts w:hint="eastAsia"/>
+                <w:sz w:val="15"/>
+                <w:szCs w:val="15"/>
+              </w:rPr>
+              <w:t>/</w:t>
+            </w:r>
+            <w:r>
+              <w:rPr>
+                <w:sz w:val="15"/>
+                <w:szCs w:val="15"/>
+              </w:rPr>
+              <w:t>/</w:t>
+            </w:r>
+            <w:r>
+              <w:rPr>
+                <w:rFonts w:hint="eastAsia"/>
+                <w:sz w:val="15"/>
+                <w:szCs w:val="15"/>
+              </w:rPr>
+              <w:t>是否根据系统查询开关，为</w:t>
+            </w:r>
+            <w:r>
+              <w:rPr>
+                <w:rFonts w:hint="eastAsia"/>
+                <w:sz w:val="15"/>
+                <w:szCs w:val="15"/>
+              </w:rPr>
+              <w:t>true</w:t>
+            </w:r>
+            <w:r>
+              <w:rPr>
+                <w:rFonts w:hint="eastAsia"/>
+                <w:sz w:val="15"/>
+                <w:szCs w:val="15"/>
+              </w:rPr>
+              <w:t>，</w:t>
+            </w:r>
+            <w:bookmarkStart w:id="0" w:name="_GoBack"/>
+            <w:bookmarkEnd w:id="0"/>
+            <w:r>
+              <w:rPr>
+                <w:rFonts w:hint="eastAsia"/>
+                <w:sz w:val="15"/>
+                <w:szCs w:val="15"/>
+              </w:rPr>
+              <w:t>则根据系统版本查询，否则同意使用</w:t>
+            </w:r>
+            <w:r>
+              <w:rPr>
+                <w:rFonts w:hint="eastAsia"/>
+                <w:sz w:val="15"/>
+                <w:szCs w:val="15"/>
+              </w:rPr>
+              <w:t>centos</w:t>
+            </w:r>
+            <w:r>
+              <w:rPr>
+                <w:sz w:val="15"/>
+                <w:szCs w:val="15"/>
+              </w:rPr>
+              <w:t>6</w:t>
+            </w:r>
+            <w:r>
+              <w:rPr>
+                <w:rFonts w:hint="eastAsia"/>
+                <w:sz w:val="15"/>
+                <w:szCs w:val="15"/>
+              </w:rPr>
+              <w:t>版本命令查询</w:t>
+            </w:r>
+            <w:r>
+              <w:rPr>
+                <w:rFonts w:hint="eastAsia"/>
+                <w:sz w:val="15"/>
+                <w:szCs w:val="15"/>
+              </w:rPr>
+              <w:t>(</w:t>
+            </w:r>
+            <w:r>
+              <w:rPr>
+                <w:rFonts w:hint="eastAsia"/>
+                <w:sz w:val="15"/>
+                <w:szCs w:val="15"/>
+              </w:rPr>
+              <w:t>针对</w:t>
+            </w:r>
+            <w:r>
+              <w:rPr>
+                <w:rFonts w:hint="eastAsia"/>
+                <w:sz w:val="15"/>
+                <w:szCs w:val="15"/>
+              </w:rPr>
+              <w:t>nic</w:t>
+            </w:r>
+            <w:r>
+              <w:rPr>
+                <w:sz w:val="15"/>
+                <w:szCs w:val="15"/>
+              </w:rPr>
+              <w:t>_info)</w:t>
             </w:r>
           </w:p>
           <w:p>
@@ -1013,7 +1129,14 @@
                 <w:sz w:val="15"/>
                 <w:szCs w:val="15"/>
               </w:rPr>
-              <w:t xml:space="preserve"> //</w:t>
+              <w:t xml:space="preserve"> </w:t>
+            </w:r>
+            <w:r>
+              <w:rPr>
+                <w:sz w:val="15"/>
+                <w:szCs w:val="15"/>
+              </w:rPr>
+              <w:t>//</w:t>
             </w:r>
             <w:r>
               <w:rPr>
@@ -1052,7 +1175,14 @@
                 <w:sz w:val="15"/>
                 <w:szCs w:val="15"/>
               </w:rPr>
-              <w:t xml:space="preserve"> //</w:t>
+              <w:t xml:space="preserve"> </w:t>
+            </w:r>
+            <w:r>
+              <w:rPr>
+                <w:sz w:val="15"/>
+                <w:szCs w:val="15"/>
+              </w:rPr>
+              <w:t>//</w:t>
             </w:r>
             <w:r>
               <w:rPr>
@@ -1083,6 +1213,52 @@
                 <w:sz w:val="15"/>
                 <w:szCs w:val="15"/>
               </w:rPr>
+              <w:t xml:space="preserve"> </w:t>
+            </w:r>
+            <w:r>
+              <w:rPr>
+                <w:sz w:val="15"/>
+                <w:szCs w:val="15"/>
+              </w:rPr>
+              <w:t>//</w:t>
+            </w:r>
+            <w:r>
+              <w:rPr>
+                <w:rFonts w:hint="eastAsia"/>
+                <w:sz w:val="15"/>
+                <w:szCs w:val="15"/>
+              </w:rPr>
+              <w:t>cpu</w:t>
+            </w:r>
+            <w:r>
+              <w:rPr>
+                <w:rFonts w:hint="eastAsia"/>
+                <w:sz w:val="15"/>
+                <w:szCs w:val="15"/>
+              </w:rPr>
+              <w:t>温度</w:t>
+            </w:r>
+          </w:p>
+          <w:p>
+            <w:pPr>
+              <w:rPr>
+                <w:sz w:val="15"/>
+                <w:szCs w:val="15"/>
+              </w:rPr>
+            </w:pPr>
+            <w:r>
+              <w:rPr>
+                <w:sz w:val="15"/>
+                <w:szCs w:val="15"/>
+              </w:rPr>
+              <w:tab/>
+              <w:t>string os_version = 4;</w:t>
+            </w:r>
+            <w:r>
+              <w:rPr>
+                <w:sz w:val="15"/>
+                <w:szCs w:val="15"/>
+              </w:rPr>
               <w:t xml:space="preserve"> //</w:t>
             </w:r>
             <w:r>
@@ -1091,15 +1267,7 @@
                 <w:sz w:val="15"/>
                 <w:szCs w:val="15"/>
               </w:rPr>
-              <w:t>cpu</w:t>
-            </w:r>
-            <w:r>
-              <w:rPr>
-                <w:rFonts w:hint="eastAsia"/>
-                <w:sz w:val="15"/>
-                <w:szCs w:val="15"/>
-              </w:rPr>
-              <w:t>温度</w:t>
+              <w:t>系统版本</w:t>
             </w:r>
           </w:p>
           <w:p>
@@ -1115,14 +1283,21 @@
                 <w:szCs w:val="15"/>
               </w:rPr>
               <w:tab/>
-              <w:t>string nic_info = 4;</w:t>
-            </w:r>
-            <w:r>
-              <w:rPr>
-                <w:sz w:val="15"/>
-                <w:szCs w:val="15"/>
-              </w:rPr>
-              <w:t xml:space="preserve"> //</w:t>
+              <w:t>string nic_info = 5;</w:t>
+            </w:r>
+            <w:r>
+              <w:rPr>
+                <w:sz w:val="15"/>
+                <w:szCs w:val="15"/>
+              </w:rPr>
+              <w:t xml:space="preserve"> </w:t>
+            </w:r>
+            <w:r>
+              <w:rPr>
+                <w:sz w:val="15"/>
+                <w:szCs w:val="15"/>
+              </w:rPr>
+              <w:t>//</w:t>
             </w:r>
             <w:r>
               <w:rPr>
@@ -1134,6 +1309,13 @@
             </w:r>
           </w:p>
           <w:p>
+            <w:pPr>
+              <w:rPr>
+                <w:rFonts w:hint="eastAsia"/>
+                <w:sz w:val="15"/>
+                <w:szCs w:val="15"/>
+              </w:rPr>
+            </w:pPr>
             <w:r>
               <w:rPr>
                 <w:sz w:val="15"/>
@@ -1145,13 +1327,7 @@
         </w:tc>
       </w:tr>
     </w:tbl>
-    <w:p>
-      <w:pPr>
-        <w:rPr>
-          <w:rFonts w:hint="eastAsia"/>
-        </w:rPr>
-      </w:pPr>
-    </w:p>
+    <w:p/>
     <w:tbl>
       <w:tblPr>
         <w:tblStyle w:val="a7"/>
@@ -1268,6 +1444,7 @@
                 <w:sz w:val="15"/>
                 <w:szCs w:val="15"/>
               </w:rPr>
+              <w:lastRenderedPageBreak/>
               <w:tab/>
               <w:t>string ip_addr = 1;</w:t>
             </w:r>
@@ -1327,6 +1504,7 @@
           </w:tcPr>
           <w:p>
             <w:r>
+              <w:lastRenderedPageBreak/>
               <w:t>返回参数</w:t>
             </w:r>
           </w:p>
@@ -1362,7 +1540,6 @@
                 <w:sz w:val="15"/>
                 <w:szCs w:val="15"/>
               </w:rPr>
-              <w:lastRenderedPageBreak/>
               <w:tab/>
               <w:t>string cpu_usage = 1;</w:t>
             </w:r>
@@ -2444,6 +2621,7 @@
                 <w:sz w:val="15"/>
                 <w:szCs w:val="15"/>
               </w:rPr>
+              <w:lastRenderedPageBreak/>
               <w:t>}</w:t>
             </w:r>
           </w:p>
@@ -2456,6 +2634,7 @@
           </w:tcPr>
           <w:p>
             <w:r>
+              <w:lastRenderedPageBreak/>
               <w:t>返回参数</w:t>
             </w:r>
           </w:p>
@@ -2516,7 +2695,6 @@
                 <w:sz w:val="15"/>
                 <w:szCs w:val="15"/>
               </w:rPr>
-              <w:lastRenderedPageBreak/>
               <w:t>}</w:t>
             </w:r>
           </w:p>
@@ -3626,6 +3804,7 @@
           </w:tcPr>
           <w:p>
             <w:r>
+              <w:lastRenderedPageBreak/>
               <w:t>调用方法</w:t>
             </w:r>
           </w:p>
@@ -3748,7 +3927,6 @@
                 <w:sz w:val="15"/>
                 <w:szCs w:val="15"/>
               </w:rPr>
-              <w:lastRenderedPageBreak/>
               <w:t>}</w:t>
             </w:r>
           </w:p>
@@ -3761,7 +3939,6 @@
           </w:tcPr>
           <w:p>
             <w:r>
-              <w:lastRenderedPageBreak/>
               <w:t>返回参数</w:t>
             </w:r>
           </w:p>

</xml_diff>

<commit_message>
add ralt rule and cache interface
</commit_message>
<xml_diff>
--- a/doc/系统状态查询API说明.docx
+++ b/doc/系统状态查询API说明.docx
@@ -4,7 +4,10 @@
   <w:body>
     <w:p>
       <w:pPr>
-        <w:jc w:val="center"/>
+        <w:pStyle w:val="1"/>
+        <w:rPr>
+          <w:rFonts w:hint="eastAsia"/>
+        </w:rPr>
       </w:pPr>
       <w:r>
         <w:rPr>
@@ -15,148 +18,218 @@
       <w:r>
         <w:t>API(ProtocolBuffer 3) V1.0</w:t>
       </w:r>
-    </w:p>
-    <w:p>
-      <w:r>
-        <w:t>测试环境：</w:t>
-      </w:r>
-      <w:r>
-        <w:rPr>
-          <w:rFonts w:hint="eastAsia"/>
-        </w:rPr>
-        <w:t>代理机</w:t>
-      </w:r>
-      <w:r>
-        <w:t>10.2.1</w:t>
-      </w:r>
-      <w:r>
-        <w:rPr>
-          <w:rFonts w:hint="eastAsia"/>
-        </w:rPr>
-        <w:t>.</w:t>
-      </w:r>
-      <w:r>
-        <w:t>235:50052</w:t>
-      </w:r>
-      <w:r>
-        <w:rPr>
-          <w:rFonts w:hint="eastAsia"/>
-        </w:rPr>
-        <w:t>（供客户端连接）</w:t>
-      </w:r>
+      <w:bookmarkStart w:id="0" w:name="_GoBack"/>
+      <w:bookmarkEnd w:id="0"/>
     </w:p>
     <w:p>
       <w:pPr>
-        <w:rPr>
-          <w:rFonts w:hint="eastAsia"/>
-        </w:rPr>
+        <w:pStyle w:val="a8"/>
+        <w:numPr>
+          <w:ilvl w:val="0"/>
+          <w:numId w:val="1"/>
+        </w:numPr>
+        <w:ind w:firstLineChars="0"/>
+        <w:outlineLvl w:val="1"/>
       </w:pPr>
       <w:r>
         <w:rPr>
           <w:rFonts w:hint="eastAsia"/>
         </w:rPr>
-        <w:t xml:space="preserve"> </w:t>
-      </w:r>
-      <w:r>
-        <w:t xml:space="preserve">         RALT</w:t>
-      </w:r>
-      <w:r>
-        <w:rPr>
-          <w:rFonts w:hint="eastAsia"/>
-        </w:rPr>
-        <w:t>机：</w:t>
-      </w:r>
-      <w:r>
-        <w:rPr>
-          <w:rFonts w:hint="eastAsia"/>
-        </w:rPr>
-        <w:t>1</w:t>
-      </w:r>
-      <w:r>
-        <w:t>0</w:t>
-      </w:r>
-      <w:r>
-        <w:rPr>
-          <w:rFonts w:hint="eastAsia"/>
-        </w:rPr>
-        <w:t>.</w:t>
-      </w:r>
-      <w:r>
-        <w:t>2</w:t>
-      </w:r>
-      <w:r>
-        <w:rPr>
-          <w:rFonts w:hint="eastAsia"/>
-        </w:rPr>
-        <w:t>.</w:t>
-      </w:r>
-      <w:r>
-        <w:t>1</w:t>
-      </w:r>
-      <w:r>
-        <w:rPr>
-          <w:rFonts w:hint="eastAsia"/>
-        </w:rPr>
-        <w:t>.</w:t>
-      </w:r>
-      <w:r>
-        <w:t>240   10</w:t>
-      </w:r>
-      <w:r>
-        <w:rPr>
-          <w:rFonts w:hint="eastAsia"/>
-        </w:rPr>
-        <w:t>.</w:t>
-      </w:r>
-      <w:r>
-        <w:t>2.1.114</w:t>
+        <w:t>环境与配置</w:t>
       </w:r>
     </w:p>
     <w:p>
-      <w:r>
-        <w:rPr>
-          <w:rFonts w:hint="eastAsia"/>
-        </w:rPr>
-        <w:t>依赖包：</w:t>
-      </w:r>
-      <w:r>
-        <w:rPr>
-          <w:rFonts w:hint="eastAsia"/>
-        </w:rPr>
-        <w:t>grpc</w:t>
-      </w:r>
-      <w:r>
-        <w:rPr>
-          <w:rFonts w:hint="eastAsia"/>
-        </w:rPr>
-        <w:t>、</w:t>
-      </w:r>
-      <w:r>
-        <w:rPr>
-          <w:rFonts w:hint="eastAsia"/>
-        </w:rPr>
-        <w:t>proto</w:t>
-      </w:r>
-      <w:r>
-        <w:t>buf</w:t>
-      </w:r>
-      <w:r>
-        <w:rPr>
-          <w:rFonts w:hint="eastAsia"/>
-        </w:rPr>
-        <w:t>、</w:t>
-      </w:r>
-      <w:r>
-        <w:rPr>
-          <w:rFonts w:hint="eastAsia"/>
-        </w:rPr>
-        <w:t>lm</w:t>
-      </w:r>
-      <w:r>
-        <w:t>_sensors</w:t>
+      <w:pPr>
+        <w:pStyle w:val="a8"/>
+        <w:numPr>
+          <w:ilvl w:val="1"/>
+          <w:numId w:val="1"/>
+        </w:numPr>
+        <w:ind w:firstLineChars="0"/>
+        <w:outlineLvl w:val="2"/>
+      </w:pPr>
+      <w:r>
+        <w:t>测试</w:t>
+      </w:r>
+      <w:r>
+        <w:rPr>
+          <w:rFonts w:hint="eastAsia"/>
+        </w:rPr>
+        <w:t>设备</w:t>
       </w:r>
     </w:p>
     <w:p>
+      <w:pPr>
+        <w:pStyle w:val="a8"/>
+        <w:ind w:left="425" w:firstLineChars="100" w:firstLine="210"/>
+      </w:pPr>
+      <w:r>
+        <w:rPr>
+          <w:rFonts w:hint="eastAsia"/>
+        </w:rPr>
+        <w:t>代理机</w:t>
+      </w:r>
+      <w:r>
+        <w:t>10.2.1</w:t>
+      </w:r>
+      <w:r>
+        <w:rPr>
+          <w:rFonts w:hint="eastAsia"/>
+        </w:rPr>
+        <w:t>.</w:t>
+      </w:r>
+      <w:r>
+        <w:t>235:50052</w:t>
+      </w:r>
+      <w:r>
+        <w:rPr>
+          <w:rFonts w:hint="eastAsia"/>
+        </w:rPr>
+        <w:t>（供客户端连接）</w:t>
+      </w:r>
+    </w:p>
+    <w:p>
+      <w:pPr>
+        <w:pStyle w:val="a8"/>
+        <w:ind w:left="425" w:firstLineChars="100" w:firstLine="210"/>
+      </w:pPr>
+      <w:r>
+        <w:t>RALT</w:t>
+      </w:r>
+      <w:r>
+        <w:rPr>
+          <w:rFonts w:hint="eastAsia"/>
+        </w:rPr>
+        <w:t>机：</w:t>
+      </w:r>
+      <w:r>
+        <w:rPr>
+          <w:rFonts w:hint="eastAsia"/>
+        </w:rPr>
+        <w:t>1</w:t>
+      </w:r>
+      <w:r>
+        <w:t>0</w:t>
+      </w:r>
+      <w:r>
+        <w:rPr>
+          <w:rFonts w:hint="eastAsia"/>
+        </w:rPr>
+        <w:t>.</w:t>
+      </w:r>
+      <w:r>
+        <w:t>2</w:t>
+      </w:r>
+      <w:r>
+        <w:rPr>
+          <w:rFonts w:hint="eastAsia"/>
+        </w:rPr>
+        <w:t>.</w:t>
+      </w:r>
+      <w:r>
+        <w:t>1</w:t>
+      </w:r>
+      <w:r>
+        <w:rPr>
+          <w:rFonts w:hint="eastAsia"/>
+        </w:rPr>
+        <w:t>.</w:t>
+      </w:r>
+      <w:r>
+        <w:t>240   10</w:t>
+      </w:r>
+      <w:r>
+        <w:rPr>
+          <w:rFonts w:hint="eastAsia"/>
+        </w:rPr>
+        <w:t>.</w:t>
+      </w:r>
+      <w:r>
+        <w:t>2.1.114</w:t>
+      </w:r>
+    </w:p>
+    <w:p>
+      <w:pPr>
+        <w:pStyle w:val="a8"/>
+        <w:ind w:left="425" w:firstLineChars="100" w:firstLine="210"/>
+      </w:pPr>
+    </w:p>
+    <w:p>
+      <w:pPr>
+        <w:pStyle w:val="a8"/>
+        <w:numPr>
+          <w:ilvl w:val="1"/>
+          <w:numId w:val="1"/>
+        </w:numPr>
+        <w:ind w:firstLineChars="0"/>
+        <w:outlineLvl w:val="2"/>
+      </w:pPr>
+      <w:r>
+        <w:rPr>
+          <w:rFonts w:hint="eastAsia"/>
+        </w:rPr>
+        <w:t>依赖包</w:t>
+      </w:r>
+    </w:p>
+    <w:p>
+      <w:pPr>
+        <w:ind w:firstLineChars="300" w:firstLine="630"/>
+      </w:pPr>
+      <w:r>
+        <w:rPr>
+          <w:rFonts w:hint="eastAsia"/>
+        </w:rPr>
+        <w:t>grpc</w:t>
+      </w:r>
+      <w:r>
+        <w:rPr>
+          <w:rFonts w:hint="eastAsia"/>
+        </w:rPr>
+        <w:t>、</w:t>
+      </w:r>
+      <w:r>
+        <w:rPr>
+          <w:rFonts w:hint="eastAsia"/>
+        </w:rPr>
+        <w:t>proto</w:t>
+      </w:r>
+      <w:r>
+        <w:t>buf</w:t>
+      </w:r>
+      <w:r>
+        <w:rPr>
+          <w:rFonts w:hint="eastAsia"/>
+        </w:rPr>
+        <w:t>、</w:t>
+      </w:r>
+      <w:r>
+        <w:rPr>
+          <w:rFonts w:hint="eastAsia"/>
+        </w:rPr>
+        <w:t>lm</w:t>
+      </w:r>
+      <w:r>
+        <w:t>_sensors</w:t>
+      </w:r>
+    </w:p>
+    <w:p>
+      <w:pPr>
+        <w:ind w:firstLineChars="300" w:firstLine="630"/>
+        <w:rPr>
+          <w:rFonts w:hint="eastAsia"/>
+        </w:rPr>
+      </w:pPr>
+    </w:p>
+    <w:p>
+      <w:pPr>
+        <w:pStyle w:val="a8"/>
+        <w:numPr>
+          <w:ilvl w:val="0"/>
+          <w:numId w:val="1"/>
+        </w:numPr>
+        <w:ind w:firstLineChars="0"/>
+        <w:outlineLvl w:val="1"/>
+      </w:pPr>
       <w:r>
         <w:rPr>
           <w:rFonts w:hint="eastAsia"/>
@@ -171,6 +244,32 @@
       </w:r>
       <w:r>
         <w:t>PI</w:t>
+      </w:r>
+    </w:p>
+    <w:p>
+      <w:pPr>
+        <w:pStyle w:val="a8"/>
+        <w:numPr>
+          <w:ilvl w:val="1"/>
+          <w:numId w:val="1"/>
+        </w:numPr>
+        <w:ind w:firstLineChars="0"/>
+        <w:outlineLvl w:val="2"/>
+      </w:pPr>
+      <w:r>
+        <w:rPr>
+          <w:rFonts w:hint="eastAsia"/>
+        </w:rPr>
+        <w:t>获取主机名与</w:t>
+      </w:r>
+      <w:r>
+        <w:t>IP</w:t>
+      </w:r>
+      <w:r>
+        <w:rPr>
+          <w:rFonts w:hint="eastAsia"/>
+        </w:rPr>
+        <w:t>地址信息</w:t>
       </w:r>
     </w:p>
     <w:tbl>
@@ -207,16 +306,13 @@
               <w:t>获取主机名与</w:t>
             </w:r>
             <w:r>
-              <w:rPr>
-                <w:rFonts w:hint="eastAsia"/>
-              </w:rPr>
-              <w:t>ip</w:t>
-            </w:r>
-            <w:r>
-              <w:rPr>
-                <w:rFonts w:hint="eastAsia"/>
-              </w:rPr>
-              <w:t>信息</w:t>
+              <w:t>IP</w:t>
+            </w:r>
+            <w:r>
+              <w:rPr>
+                <w:rFonts w:hint="eastAsia"/>
+              </w:rPr>
+              <w:t>地址信息</w:t>
             </w:r>
           </w:p>
         </w:tc>
@@ -352,8 +448,6 @@
               </w:rPr>
               <w:t>}</w:t>
             </w:r>
-            <w:bookmarkStart w:id="0" w:name="_GoBack"/>
-            <w:bookmarkEnd w:id="0"/>
           </w:p>
         </w:tc>
       </w:tr>
@@ -484,7 +578,44 @@
         </w:tc>
       </w:tr>
     </w:tbl>
-    <w:p/>
+    <w:p>
+      <w:pPr>
+        <w:pStyle w:val="a8"/>
+        <w:ind w:left="567" w:firstLineChars="0" w:firstLine="0"/>
+        <w:rPr>
+          <w:rFonts w:hint="eastAsia"/>
+        </w:rPr>
+      </w:pPr>
+    </w:p>
+    <w:p>
+      <w:pPr>
+        <w:pStyle w:val="a8"/>
+        <w:numPr>
+          <w:ilvl w:val="1"/>
+          <w:numId w:val="1"/>
+        </w:numPr>
+        <w:ind w:firstLineChars="0"/>
+        <w:outlineLvl w:val="2"/>
+      </w:pPr>
+      <w:r>
+        <w:rPr>
+          <w:rFonts w:hint="eastAsia"/>
+        </w:rPr>
+        <w:t>获取设备信息（</w:t>
+      </w:r>
+      <w:r>
+        <w:rPr>
+          <w:rFonts w:hint="eastAsia"/>
+        </w:rPr>
+        <w:t>cpu</w:t>
+      </w:r>
+      <w:r>
+        <w:rPr>
+          <w:rFonts w:hint="eastAsia"/>
+        </w:rPr>
+        <w:t>模型、核数，内存总大小，以太网总线信息）</w:t>
+      </w:r>
+    </w:p>
     <w:tbl>
       <w:tblPr>
         <w:tblStyle w:val="a7"/>
@@ -849,7 +980,44 @@
         </w:tc>
       </w:tr>
     </w:tbl>
-    <w:p/>
+    <w:p>
+      <w:pPr>
+        <w:pStyle w:val="a8"/>
+        <w:ind w:left="567" w:firstLineChars="0" w:firstLine="0"/>
+        <w:rPr>
+          <w:rFonts w:hint="eastAsia"/>
+        </w:rPr>
+      </w:pPr>
+    </w:p>
+    <w:p>
+      <w:pPr>
+        <w:pStyle w:val="a8"/>
+        <w:numPr>
+          <w:ilvl w:val="1"/>
+          <w:numId w:val="1"/>
+        </w:numPr>
+        <w:ind w:firstLineChars="0"/>
+        <w:outlineLvl w:val="2"/>
+      </w:pPr>
+      <w:r>
+        <w:rPr>
+          <w:rFonts w:hint="eastAsia"/>
+        </w:rPr>
+        <w:t>获取设备信息（</w:t>
+      </w:r>
+      <w:r>
+        <w:rPr>
+          <w:rFonts w:hint="eastAsia"/>
+        </w:rPr>
+        <w:t>cpu</w:t>
+      </w:r>
+      <w:r>
+        <w:rPr>
+          <w:rFonts w:hint="eastAsia"/>
+        </w:rPr>
+        <w:t>使用率、温度，内存使用率，以太网网络信息）</w:t>
+      </w:r>
+    </w:p>
     <w:tbl>
       <w:tblPr>
         <w:tblStyle w:val="a7"/>
@@ -1060,7 +1228,16 @@
                 <w:sz w:val="15"/>
                 <w:szCs w:val="15"/>
               </w:rPr>
-              <w:t>，则根据系统版本查询，否则同意使用</w:t>
+              <w:t>，则根据系统版本查询，</w:t>
+            </w:r>
+            <w:r>
+              <w:rPr>
+                <w:rFonts w:hint="eastAsia"/>
+                <w:sz w:val="15"/>
+                <w:szCs w:val="15"/>
+              </w:rPr>
+              <w:lastRenderedPageBreak/>
+              <w:t>否则同意使用</w:t>
             </w:r>
             <w:r>
               <w:rPr>
@@ -1141,6 +1318,7 @@
           </w:tcPr>
           <w:p>
             <w:r>
+              <w:lastRenderedPageBreak/>
               <w:t>返回参数</w:t>
             </w:r>
           </w:p>
@@ -1353,7 +1531,41 @@
         </w:tc>
       </w:tr>
     </w:tbl>
-    <w:p/>
+    <w:p>
+      <w:pPr>
+        <w:pStyle w:val="a8"/>
+        <w:ind w:left="567" w:firstLineChars="0" w:firstLine="0"/>
+        <w:rPr>
+          <w:rFonts w:hint="eastAsia"/>
+        </w:rPr>
+      </w:pPr>
+    </w:p>
+    <w:p>
+      <w:pPr>
+        <w:pStyle w:val="a8"/>
+        <w:numPr>
+          <w:ilvl w:val="1"/>
+          <w:numId w:val="1"/>
+        </w:numPr>
+        <w:ind w:firstLineChars="0"/>
+        <w:outlineLvl w:val="2"/>
+      </w:pPr>
+      <w:r>
+        <w:rPr>
+          <w:rFonts w:hint="eastAsia"/>
+        </w:rPr>
+        <w:t>获取</w:t>
+      </w:r>
+      <w:r>
+        <w:t>CPU</w:t>
+      </w:r>
+      <w:r>
+        <w:rPr>
+          <w:rFonts w:hint="eastAsia"/>
+        </w:rPr>
+        <w:t>使用率</w:t>
+      </w:r>
+    </w:p>
     <w:tbl>
       <w:tblPr>
         <w:tblStyle w:val="a7"/>
@@ -1388,10 +1600,7 @@
               <w:t>获取</w:t>
             </w:r>
             <w:r>
-              <w:rPr>
-                <w:rFonts w:hint="eastAsia"/>
-              </w:rPr>
-              <w:t>cpu</w:t>
+              <w:t>CPU</w:t>
             </w:r>
             <w:r>
               <w:rPr>
@@ -1435,7 +1644,6 @@
           </w:tcPr>
           <w:p>
             <w:r>
-              <w:lastRenderedPageBreak/>
               <w:t>传入参数</w:t>
             </w:r>
           </w:p>
@@ -1604,8 +1812,41 @@
         </w:tc>
       </w:tr>
     </w:tbl>
-    <w:p/>
-    <w:p/>
+    <w:p>
+      <w:pPr>
+        <w:pStyle w:val="a8"/>
+        <w:ind w:left="567" w:firstLineChars="0" w:firstLine="0"/>
+        <w:rPr>
+          <w:rFonts w:hint="eastAsia"/>
+        </w:rPr>
+      </w:pPr>
+    </w:p>
+    <w:p>
+      <w:pPr>
+        <w:pStyle w:val="a8"/>
+        <w:numPr>
+          <w:ilvl w:val="1"/>
+          <w:numId w:val="1"/>
+        </w:numPr>
+        <w:ind w:firstLineChars="0"/>
+        <w:outlineLvl w:val="2"/>
+      </w:pPr>
+      <w:r>
+        <w:rPr>
+          <w:rFonts w:hint="eastAsia"/>
+        </w:rPr>
+        <w:t>获取</w:t>
+      </w:r>
+      <w:r>
+        <w:t>CPU</w:t>
+      </w:r>
+      <w:r>
+        <w:rPr>
+          <w:rFonts w:hint="eastAsia"/>
+        </w:rPr>
+        <w:t>温度值</w:t>
+      </w:r>
+    </w:p>
     <w:tbl>
       <w:tblPr>
         <w:tblStyle w:val="a7"/>
@@ -1640,10 +1881,7 @@
               <w:t>获取</w:t>
             </w:r>
             <w:r>
-              <w:rPr>
-                <w:rFonts w:hint="eastAsia"/>
-              </w:rPr>
-              <w:t>cpu</w:t>
+              <w:t>CPU</w:t>
             </w:r>
             <w:r>
               <w:rPr>
@@ -1855,8 +2093,32 @@
         </w:tc>
       </w:tr>
     </w:tbl>
-    <w:p/>
-    <w:p/>
+    <w:p>
+      <w:pPr>
+        <w:pStyle w:val="a8"/>
+        <w:ind w:left="567" w:firstLineChars="0" w:firstLine="0"/>
+        <w:rPr>
+          <w:rFonts w:hint="eastAsia"/>
+        </w:rPr>
+      </w:pPr>
+    </w:p>
+    <w:p>
+      <w:pPr>
+        <w:pStyle w:val="a8"/>
+        <w:numPr>
+          <w:ilvl w:val="1"/>
+          <w:numId w:val="1"/>
+        </w:numPr>
+        <w:ind w:firstLineChars="0"/>
+        <w:outlineLvl w:val="2"/>
+      </w:pPr>
+      <w:r>
+        <w:rPr>
+          <w:rFonts w:hint="eastAsia"/>
+        </w:rPr>
+        <w:t>获取内存使用率</w:t>
+      </w:r>
+    </w:p>
     <w:tbl>
       <w:tblPr>
         <w:tblStyle w:val="a7"/>
@@ -2086,8 +2348,32 @@
         </w:tc>
       </w:tr>
     </w:tbl>
-    <w:p/>
-    <w:p/>
+    <w:p>
+      <w:pPr>
+        <w:pStyle w:val="a8"/>
+        <w:ind w:left="567" w:firstLineChars="0" w:firstLine="0"/>
+        <w:rPr>
+          <w:rFonts w:hint="eastAsia"/>
+        </w:rPr>
+      </w:pPr>
+    </w:p>
+    <w:p>
+      <w:pPr>
+        <w:pStyle w:val="a8"/>
+        <w:numPr>
+          <w:ilvl w:val="1"/>
+          <w:numId w:val="1"/>
+        </w:numPr>
+        <w:ind w:firstLineChars="0"/>
+        <w:outlineLvl w:val="2"/>
+      </w:pPr>
+      <w:r>
+        <w:rPr>
+          <w:rFonts w:hint="eastAsia"/>
+        </w:rPr>
+        <w:t>获取网卡信息</w:t>
+      </w:r>
+    </w:p>
     <w:tbl>
       <w:tblPr>
         <w:tblStyle w:val="a7"/>
@@ -2192,6 +2478,7 @@
                 <w:sz w:val="15"/>
                 <w:szCs w:val="15"/>
               </w:rPr>
+              <w:lastRenderedPageBreak/>
               <w:tab/>
               <w:t>string ip_addr = 1;</w:t>
             </w:r>
@@ -2350,6 +2637,7 @@
           </w:tcPr>
           <w:p>
             <w:r>
+              <w:lastRenderedPageBreak/>
               <w:t>返回参数</w:t>
             </w:r>
           </w:p>
@@ -2493,8 +2781,32 @@
         </w:tc>
       </w:tr>
     </w:tbl>
-    <w:p/>
-    <w:p/>
+    <w:p>
+      <w:pPr>
+        <w:pStyle w:val="a8"/>
+        <w:ind w:left="567" w:firstLineChars="0" w:firstLine="0"/>
+        <w:rPr>
+          <w:rFonts w:hint="eastAsia"/>
+        </w:rPr>
+      </w:pPr>
+    </w:p>
+    <w:p>
+      <w:pPr>
+        <w:pStyle w:val="a8"/>
+        <w:numPr>
+          <w:ilvl w:val="1"/>
+          <w:numId w:val="1"/>
+        </w:numPr>
+        <w:ind w:firstLineChars="0"/>
+        <w:outlineLvl w:val="2"/>
+      </w:pPr>
+      <w:r>
+        <w:rPr>
+          <w:rFonts w:hint="eastAsia"/>
+        </w:rPr>
+        <w:t>获取主机名</w:t>
+      </w:r>
+    </w:p>
     <w:tbl>
       <w:tblPr>
         <w:tblStyle w:val="a7"/>
@@ -2599,7 +2911,6 @@
                 <w:sz w:val="15"/>
                 <w:szCs w:val="15"/>
               </w:rPr>
-              <w:lastRenderedPageBreak/>
               <w:tab/>
               <w:t>string ip_addr = 1;</w:t>
             </w:r>
@@ -2659,7 +2970,6 @@
           </w:tcPr>
           <w:p>
             <w:r>
-              <w:lastRenderedPageBreak/>
               <w:t>返回参数</w:t>
             </w:r>
           </w:p>
@@ -2726,7 +3036,41 @@
         </w:tc>
       </w:tr>
     </w:tbl>
-    <w:p/>
+    <w:p>
+      <w:pPr>
+        <w:pStyle w:val="a8"/>
+        <w:ind w:left="567" w:firstLineChars="0" w:firstLine="0"/>
+        <w:rPr>
+          <w:rFonts w:hint="eastAsia"/>
+        </w:rPr>
+      </w:pPr>
+    </w:p>
+    <w:p>
+      <w:pPr>
+        <w:pStyle w:val="a8"/>
+        <w:numPr>
+          <w:ilvl w:val="1"/>
+          <w:numId w:val="1"/>
+        </w:numPr>
+        <w:ind w:firstLineChars="0"/>
+        <w:outlineLvl w:val="2"/>
+      </w:pPr>
+      <w:r>
+        <w:rPr>
+          <w:rFonts w:hint="eastAsia"/>
+        </w:rPr>
+        <w:t>获取</w:t>
+      </w:r>
+      <w:r>
+        <w:t>IP</w:t>
+      </w:r>
+      <w:r>
+        <w:rPr>
+          <w:rFonts w:hint="eastAsia"/>
+        </w:rPr>
+        <w:t>地址信息</w:t>
+      </w:r>
+    </w:p>
     <w:tbl>
       <w:tblPr>
         <w:tblStyle w:val="a7"/>
@@ -2761,16 +3105,13 @@
               <w:t>获取</w:t>
             </w:r>
             <w:r>
-              <w:rPr>
-                <w:rFonts w:hint="eastAsia"/>
-              </w:rPr>
-              <w:t>ip</w:t>
-            </w:r>
-            <w:r>
-              <w:rPr>
-                <w:rFonts w:hint="eastAsia"/>
-              </w:rPr>
-              <w:t>相关信息</w:t>
+              <w:t>IP</w:t>
+            </w:r>
+            <w:r>
+              <w:rPr>
+                <w:rFonts w:hint="eastAsia"/>
+              </w:rPr>
+              <w:t>地址信息</w:t>
             </w:r>
           </w:p>
         </w:tc>
@@ -3005,7 +3346,41 @@
         </w:tc>
       </w:tr>
     </w:tbl>
-    <w:p/>
+    <w:p>
+      <w:pPr>
+        <w:pStyle w:val="a8"/>
+        <w:ind w:left="567" w:firstLineChars="0" w:firstLine="0"/>
+        <w:rPr>
+          <w:rFonts w:hint="eastAsia"/>
+        </w:rPr>
+      </w:pPr>
+    </w:p>
+    <w:p>
+      <w:pPr>
+        <w:pStyle w:val="a8"/>
+        <w:numPr>
+          <w:ilvl w:val="1"/>
+          <w:numId w:val="1"/>
+        </w:numPr>
+        <w:ind w:firstLineChars="0"/>
+        <w:outlineLvl w:val="2"/>
+      </w:pPr>
+      <w:r>
+        <w:rPr>
+          <w:rFonts w:hint="eastAsia"/>
+        </w:rPr>
+        <w:t>获取</w:t>
+      </w:r>
+      <w:r>
+        <w:t>CPU</w:t>
+      </w:r>
+      <w:r>
+        <w:rPr>
+          <w:rFonts w:hint="eastAsia"/>
+        </w:rPr>
+        <w:t>类型</w:t>
+      </w:r>
+    </w:p>
     <w:tbl>
       <w:tblPr>
         <w:tblStyle w:val="a7"/>
@@ -3040,10 +3415,7 @@
               <w:t>获取</w:t>
             </w:r>
             <w:r>
-              <w:rPr>
-                <w:rFonts w:hint="eastAsia"/>
-              </w:rPr>
-              <w:t>cpu</w:t>
+              <w:t>CPU</w:t>
             </w:r>
             <w:r>
               <w:rPr>
@@ -3261,7 +3633,32 @@
         </w:tc>
       </w:tr>
     </w:tbl>
-    <w:p/>
+    <w:p>
+      <w:pPr>
+        <w:pStyle w:val="a8"/>
+        <w:ind w:left="567" w:firstLineChars="0" w:firstLine="0"/>
+        <w:rPr>
+          <w:rFonts w:hint="eastAsia"/>
+        </w:rPr>
+      </w:pPr>
+    </w:p>
+    <w:p>
+      <w:pPr>
+        <w:pStyle w:val="a8"/>
+        <w:numPr>
+          <w:ilvl w:val="1"/>
+          <w:numId w:val="1"/>
+        </w:numPr>
+        <w:ind w:firstLineChars="0"/>
+        <w:outlineLvl w:val="2"/>
+      </w:pPr>
+      <w:r>
+        <w:rPr>
+          <w:rFonts w:hint="eastAsia"/>
+        </w:rPr>
+        <w:t>获取系统内存总大小</w:t>
+      </w:r>
+    </w:p>
     <w:tbl>
       <w:tblPr>
         <w:tblStyle w:val="a7"/>
@@ -3293,19 +3690,7 @@
               <w:rPr>
                 <w:rFonts w:hint="eastAsia"/>
               </w:rPr>
-              <w:t>获取</w:t>
-            </w:r>
-            <w:r>
-              <w:rPr>
-                <w:rFonts w:hint="eastAsia"/>
-              </w:rPr>
-              <w:t>cpu</w:t>
-            </w:r>
-            <w:r>
-              <w:rPr>
-                <w:rFonts w:hint="eastAsia"/>
-              </w:rPr>
-              <w:t>核数</w:t>
+              <w:t>获取系统内存总大小</w:t>
             </w:r>
           </w:p>
         </w:tc>
@@ -3331,7 +3716,7 @@
                 <w:sz w:val="15"/>
                 <w:szCs w:val="15"/>
               </w:rPr>
-              <w:t>getCpuCores</w:t>
+              <w:t>getMemTotal</w:t>
             </w:r>
           </w:p>
         </w:tc>
@@ -3370,7 +3755,7 @@
                 <w:sz w:val="15"/>
                 <w:szCs w:val="15"/>
               </w:rPr>
-              <w:t>GetCpuCoresReq</w:t>
+              <w:t>GetMemTotalReq</w:t>
             </w:r>
             <w:r>
               <w:rPr>
@@ -3439,6 +3824,7 @@
                 <w:sz w:val="15"/>
                 <w:szCs w:val="15"/>
               </w:rPr>
+              <w:lastRenderedPageBreak/>
               <w:t>}</w:t>
             </w:r>
           </w:p>
@@ -3451,6 +3837,7 @@
           </w:tcPr>
           <w:p>
             <w:r>
+              <w:lastRenderedPageBreak/>
               <w:t>返回参数</w:t>
             </w:r>
           </w:p>
@@ -3471,7 +3858,7 @@
                 <w:sz w:val="15"/>
                 <w:szCs w:val="15"/>
               </w:rPr>
-              <w:t>message GetCpuCoresRsp{</w:t>
+              <w:t>message GetMemTotalRsp{</w:t>
             </w:r>
           </w:p>
           <w:p>
@@ -3487,30 +3874,37 @@
                 <w:szCs w:val="15"/>
               </w:rPr>
               <w:tab/>
-              <w:t>string cpu_cores = 1;</w:t>
-            </w:r>
-            <w:r>
-              <w:rPr>
-                <w:sz w:val="15"/>
-                <w:szCs w:val="15"/>
-              </w:rPr>
-              <w:t xml:space="preserve">  //</w:t>
-            </w:r>
-            <w:r>
-              <w:rPr>
-                <w:rFonts w:hint="eastAsia"/>
-                <w:sz w:val="15"/>
-                <w:szCs w:val="15"/>
-              </w:rPr>
-              <w:t>cpu</w:t>
-            </w:r>
-            <w:r>
-              <w:rPr>
-                <w:rFonts w:hint="eastAsia"/>
-                <w:sz w:val="15"/>
-                <w:szCs w:val="15"/>
-              </w:rPr>
-              <w:t>核数</w:t>
+              <w:t>string mem_total = 1;</w:t>
+            </w:r>
+            <w:r>
+              <w:rPr>
+                <w:sz w:val="15"/>
+                <w:szCs w:val="15"/>
+              </w:rPr>
+              <w:t xml:space="preserve"> </w:t>
+            </w:r>
+            <w:r>
+              <w:rPr>
+                <w:rFonts w:hint="eastAsia"/>
+                <w:sz w:val="15"/>
+                <w:szCs w:val="15"/>
+              </w:rPr>
+              <w:t>/</w:t>
+            </w:r>
+            <w:r>
+              <w:rPr>
+                <w:sz w:val="15"/>
+                <w:szCs w:val="15"/>
+              </w:rPr>
+              <w:t>/</w:t>
+            </w:r>
+            <w:r>
+              <w:rPr>
+                <w:rFonts w:hint="eastAsia"/>
+                <w:sz w:val="15"/>
+                <w:szCs w:val="15"/>
+              </w:rPr>
+              <w:t>内存总大小</w:t>
             </w:r>
           </w:p>
           <w:p>
@@ -3525,7 +3919,35 @@
         </w:tc>
       </w:tr>
     </w:tbl>
-    <w:p/>
+    <w:p>
+      <w:pPr>
+        <w:pStyle w:val="a8"/>
+        <w:ind w:left="567" w:firstLineChars="0" w:firstLine="0"/>
+        <w:rPr>
+          <w:rFonts w:hint="eastAsia"/>
+        </w:rPr>
+      </w:pPr>
+    </w:p>
+    <w:p>
+      <w:pPr>
+        <w:pStyle w:val="a8"/>
+        <w:numPr>
+          <w:ilvl w:val="1"/>
+          <w:numId w:val="1"/>
+        </w:numPr>
+        <w:ind w:firstLineChars="0"/>
+        <w:outlineLvl w:val="2"/>
+        <w:rPr>
+          <w:rFonts w:hint="eastAsia"/>
+        </w:rPr>
+      </w:pPr>
+      <w:r>
+        <w:rPr>
+          <w:rFonts w:hint="eastAsia"/>
+        </w:rPr>
+        <w:t>以太网总线信息</w:t>
+      </w:r>
+    </w:p>
     <w:tbl>
       <w:tblPr>
         <w:tblStyle w:val="a7"/>
@@ -3544,267 +3966,6 @@
           </w:tcPr>
           <w:p>
             <w:r>
-              <w:t>功能</w:t>
-            </w:r>
-          </w:p>
-        </w:tc>
-        <w:tc>
-          <w:tcPr>
-            <w:tcW w:w="6429" w:type="dxa"/>
-          </w:tcPr>
-          <w:p>
-            <w:r>
-              <w:rPr>
-                <w:rFonts w:hint="eastAsia"/>
-              </w:rPr>
-              <w:t>获取系统内存总大小</w:t>
-            </w:r>
-          </w:p>
-        </w:tc>
-      </w:tr>
-      <w:tr>
-        <w:tc>
-          <w:tcPr>
-            <w:tcW w:w="2093" w:type="dxa"/>
-          </w:tcPr>
-          <w:p>
-            <w:r>
-              <w:t>调用方法</w:t>
-            </w:r>
-          </w:p>
-        </w:tc>
-        <w:tc>
-          <w:tcPr>
-            <w:tcW w:w="6429" w:type="dxa"/>
-          </w:tcPr>
-          <w:p>
-            <w:r>
-              <w:rPr>
-                <w:sz w:val="15"/>
-                <w:szCs w:val="15"/>
-              </w:rPr>
-              <w:t>getMemTotal</w:t>
-            </w:r>
-          </w:p>
-        </w:tc>
-      </w:tr>
-      <w:tr>
-        <w:tc>
-          <w:tcPr>
-            <w:tcW w:w="2093" w:type="dxa"/>
-          </w:tcPr>
-          <w:p>
-            <w:r>
-              <w:t>传入参数</w:t>
-            </w:r>
-          </w:p>
-        </w:tc>
-        <w:tc>
-          <w:tcPr>
-            <w:tcW w:w="6429" w:type="dxa"/>
-          </w:tcPr>
-          <w:p>
-            <w:pPr>
-              <w:rPr>
-                <w:sz w:val="15"/>
-                <w:szCs w:val="15"/>
-              </w:rPr>
-            </w:pPr>
-            <w:r>
-              <w:rPr>
-                <w:sz w:val="15"/>
-                <w:szCs w:val="15"/>
-              </w:rPr>
-              <w:t xml:space="preserve">message </w:t>
-            </w:r>
-            <w:r>
-              <w:rPr>
-                <w:sz w:val="15"/>
-                <w:szCs w:val="15"/>
-              </w:rPr>
-              <w:t>GetMemTotalReq</w:t>
-            </w:r>
-            <w:r>
-              <w:rPr>
-                <w:sz w:val="15"/>
-                <w:szCs w:val="15"/>
-              </w:rPr>
-              <w:t>{</w:t>
-            </w:r>
-          </w:p>
-          <w:p>
-            <w:pPr>
-              <w:rPr>
-                <w:sz w:val="15"/>
-                <w:szCs w:val="15"/>
-              </w:rPr>
-            </w:pPr>
-            <w:r>
-              <w:rPr>
-                <w:sz w:val="15"/>
-                <w:szCs w:val="15"/>
-              </w:rPr>
-              <w:tab/>
-              <w:t>string ip_addr = 1;</w:t>
-            </w:r>
-            <w:r>
-              <w:rPr>
-                <w:sz w:val="15"/>
-                <w:szCs w:val="15"/>
-              </w:rPr>
-              <w:t xml:space="preserve">  //</w:t>
-            </w:r>
-            <w:r>
-              <w:rPr>
-                <w:rFonts w:hint="eastAsia"/>
-                <w:sz w:val="15"/>
-                <w:szCs w:val="15"/>
-              </w:rPr>
-              <w:t>升级平台</w:t>
-            </w:r>
-            <w:r>
-              <w:rPr>
-                <w:rFonts w:hint="eastAsia"/>
-                <w:sz w:val="15"/>
-                <w:szCs w:val="15"/>
-              </w:rPr>
-              <w:t>ip</w:t>
-            </w:r>
-            <w:r>
-              <w:rPr>
-                <w:rFonts w:hint="eastAsia"/>
-                <w:sz w:val="15"/>
-                <w:szCs w:val="15"/>
-              </w:rPr>
-              <w:t>地址，该字段不能为空</w:t>
-            </w:r>
-          </w:p>
-          <w:p>
-            <w:pPr>
-              <w:rPr>
-                <w:sz w:val="15"/>
-                <w:szCs w:val="15"/>
-              </w:rPr>
-            </w:pPr>
-            <w:r>
-              <w:rPr>
-                <w:sz w:val="15"/>
-                <w:szCs w:val="15"/>
-              </w:rPr>
-              <w:t>}</w:t>
-            </w:r>
-          </w:p>
-        </w:tc>
-      </w:tr>
-      <w:tr>
-        <w:tc>
-          <w:tcPr>
-            <w:tcW w:w="2093" w:type="dxa"/>
-          </w:tcPr>
-          <w:p>
-            <w:r>
-              <w:t>返回参数</w:t>
-            </w:r>
-          </w:p>
-        </w:tc>
-        <w:tc>
-          <w:tcPr>
-            <w:tcW w:w="6429" w:type="dxa"/>
-          </w:tcPr>
-          <w:p>
-            <w:pPr>
-              <w:rPr>
-                <w:sz w:val="15"/>
-                <w:szCs w:val="15"/>
-              </w:rPr>
-            </w:pPr>
-            <w:r>
-              <w:rPr>
-                <w:sz w:val="15"/>
-                <w:szCs w:val="15"/>
-              </w:rPr>
-              <w:t>message GetMemTotalRsp{</w:t>
-            </w:r>
-          </w:p>
-          <w:p>
-            <w:pPr>
-              <w:rPr>
-                <w:sz w:val="15"/>
-                <w:szCs w:val="15"/>
-              </w:rPr>
-            </w:pPr>
-            <w:r>
-              <w:rPr>
-                <w:sz w:val="15"/>
-                <w:szCs w:val="15"/>
-              </w:rPr>
-              <w:tab/>
-              <w:t>string mem_total = 1;</w:t>
-            </w:r>
-            <w:r>
-              <w:rPr>
-                <w:sz w:val="15"/>
-                <w:szCs w:val="15"/>
-              </w:rPr>
-              <w:t xml:space="preserve"> </w:t>
-            </w:r>
-            <w:r>
-              <w:rPr>
-                <w:rFonts w:hint="eastAsia"/>
-                <w:sz w:val="15"/>
-                <w:szCs w:val="15"/>
-              </w:rPr>
-              <w:t>/</w:t>
-            </w:r>
-            <w:r>
-              <w:rPr>
-                <w:sz w:val="15"/>
-                <w:szCs w:val="15"/>
-              </w:rPr>
-              <w:t>/</w:t>
-            </w:r>
-            <w:r>
-              <w:rPr>
-                <w:rFonts w:hint="eastAsia"/>
-                <w:sz w:val="15"/>
-                <w:szCs w:val="15"/>
-              </w:rPr>
-              <w:t>内存总大小</w:t>
-            </w:r>
-          </w:p>
-          <w:p>
-            <w:r>
-              <w:rPr>
-                <w:sz w:val="15"/>
-                <w:szCs w:val="15"/>
-              </w:rPr>
-              <w:t>}</w:t>
-            </w:r>
-          </w:p>
-        </w:tc>
-      </w:tr>
-    </w:tbl>
-    <w:p/>
-    <w:p/>
-    <w:tbl>
-      <w:tblPr>
-        <w:tblStyle w:val="a7"/>
-        <w:tblW w:w="8522" w:type="dxa"/>
-        <w:tblLayout w:type="fixed"/>
-        <w:tblLook w:val="04A0" w:firstRow="1" w:lastRow="0" w:firstColumn="1" w:lastColumn="0" w:noHBand="0" w:noVBand="1"/>
-      </w:tblPr>
-      <w:tblGrid>
-        <w:gridCol w:w="2093"/>
-        <w:gridCol w:w="6429"/>
-      </w:tblGrid>
-      <w:tr>
-        <w:tc>
-          <w:tcPr>
-            <w:tcW w:w="2093" w:type="dxa"/>
-          </w:tcPr>
-          <w:p>
-            <w:r>
-              <w:lastRenderedPageBreak/>
               <w:t>功能</w:t>
             </w:r>
           </w:p>
@@ -4092,6 +4253,100 @@
     </w:p>
   </w:footnote>
 </w:footnotes>
+</file>
+
+<file path=word/numbering.xml><?xml version="1.0" encoding="utf-8"?>
+<w:numbering xmlns:wpc="http://schemas.microsoft.com/office/word/2010/wordprocessingCanvas" xmlns:cx="http://schemas.microsoft.com/office/drawing/2014/chartex" xmlns:cx1="http://schemas.microsoft.com/office/drawing/2015/9/8/chartex" xmlns:cx2="http://schemas.microsoft.com/office/drawing/2015/10/21/chartex" xmlns:cx3="http://schemas.microsoft.com/office/drawing/2016/5/9/chartex" xmlns:cx4="http://schemas.microsoft.com/office/drawing/2016/5/10/chartex" xmlns:cx5="http://schemas.microsoft.com/office/drawing/2016/5/11/chartex" xmlns:cx6="http://schemas.microsoft.com/office/drawing/2016/5/12/chartex" xmlns:cx7="http://schemas.microsoft.com/office/drawing/2016/5/13/chartex" xmlns:cx8="http://schemas.microsoft.com/office/drawing/2016/5/14/chartex" xmlns:mc="http://schemas.openxmlformats.org/markup-compatibility/2006" xmlns:aink="http://schemas.microsoft.com/office/drawing/2016/ink" xmlns:am3d="http://schemas.microsoft.com/office/drawing/2017/model3d" xmlns:o="urn:schemas-microsoft-com:office:office" xmlns:r="http://schemas.openxmlformats.org/officeDocument/2006/relationships" xmlns:m="http://schemas.openxmlformats.org/officeDocument/2006/math" xmlns:v="urn:schemas-microsoft-com:vml" xmlns:wp14="http://schemas.microsoft.com/office/word/2010/wordprocessingDrawing" xmlns:wp="http://schemas.openxmlformats.org/drawingml/2006/wordprocessingDrawing" xmlns:w10="urn:schemas-microsoft-com:office:word" xmlns:w="http://schemas.openxmlformats.org/wordprocessingml/2006/main" xmlns:w14="http://schemas.microsoft.com/office/word/2010/wordml" xmlns:w15="http://schemas.microsoft.com/office/word/2012/wordml" xmlns:w16cid="http://schemas.microsoft.com/office/word/2016/wordml/cid" xmlns:w16se="http://schemas.microsoft.com/office/word/2015/wordml/symex" xmlns:wpg="http://schemas.microsoft.com/office/word/2010/wordprocessingGroup" xmlns:wpi="http://schemas.microsoft.com/office/word/2010/wordprocessingInk" xmlns:wne="http://schemas.microsoft.com/office/word/2006/wordml" xmlns:wps="http://schemas.microsoft.com/office/word/2010/wordprocessingShape" mc:Ignorable="w14 w15 w16se w16cid wp14">
+  <w:abstractNum w:abstractNumId="0" w15:restartNumberingAfterBreak="0">
+    <w:nsid w:val="7A4D365B"/>
+    <w:multiLevelType w:val="multilevel"/>
+    <w:tmpl w:val="0409001F"/>
+    <w:lvl w:ilvl="0">
+      <w:start w:val="1"/>
+      <w:numFmt w:val="decimal"/>
+      <w:lvlText w:val="%1."/>
+      <w:lvlJc w:val="left"/>
+      <w:pPr>
+        <w:ind w:left="425" w:hanging="425"/>
+      </w:pPr>
+    </w:lvl>
+    <w:lvl w:ilvl="1">
+      <w:start w:val="1"/>
+      <w:numFmt w:val="decimal"/>
+      <w:lvlText w:val="%1.%2."/>
+      <w:lvlJc w:val="left"/>
+      <w:pPr>
+        <w:ind w:left="567" w:hanging="567"/>
+      </w:pPr>
+    </w:lvl>
+    <w:lvl w:ilvl="2">
+      <w:start w:val="1"/>
+      <w:numFmt w:val="decimal"/>
+      <w:lvlText w:val="%1.%2.%3."/>
+      <w:lvlJc w:val="left"/>
+      <w:pPr>
+        <w:ind w:left="709" w:hanging="709"/>
+      </w:pPr>
+    </w:lvl>
+    <w:lvl w:ilvl="3">
+      <w:start w:val="1"/>
+      <w:numFmt w:val="decimal"/>
+      <w:lvlText w:val="%1.%2.%3.%4."/>
+      <w:lvlJc w:val="left"/>
+      <w:pPr>
+        <w:ind w:left="851" w:hanging="851"/>
+      </w:pPr>
+    </w:lvl>
+    <w:lvl w:ilvl="4">
+      <w:start w:val="1"/>
+      <w:numFmt w:val="decimal"/>
+      <w:lvlText w:val="%1.%2.%3.%4.%5."/>
+      <w:lvlJc w:val="left"/>
+      <w:pPr>
+        <w:ind w:left="992" w:hanging="992"/>
+      </w:pPr>
+    </w:lvl>
+    <w:lvl w:ilvl="5">
+      <w:start w:val="1"/>
+      <w:numFmt w:val="decimal"/>
+      <w:lvlText w:val="%1.%2.%3.%4.%5.%6."/>
+      <w:lvlJc w:val="left"/>
+      <w:pPr>
+        <w:ind w:left="1134" w:hanging="1134"/>
+      </w:pPr>
+    </w:lvl>
+    <w:lvl w:ilvl="6">
+      <w:start w:val="1"/>
+      <w:numFmt w:val="decimal"/>
+      <w:lvlText w:val="%1.%2.%3.%4.%5.%6.%7."/>
+      <w:lvlJc w:val="left"/>
+      <w:pPr>
+        <w:ind w:left="1276" w:hanging="1276"/>
+      </w:pPr>
+    </w:lvl>
+    <w:lvl w:ilvl="7">
+      <w:start w:val="1"/>
+      <w:numFmt w:val="decimal"/>
+      <w:lvlText w:val="%1.%2.%3.%4.%5.%6.%7.%8."/>
+      <w:lvlJc w:val="left"/>
+      <w:pPr>
+        <w:ind w:left="1418" w:hanging="1418"/>
+      </w:pPr>
+    </w:lvl>
+    <w:lvl w:ilvl="8">
+      <w:start w:val="1"/>
+      <w:numFmt w:val="decimal"/>
+      <w:lvlText w:val="%1.%2.%3.%4.%5.%6.%7.%8.%9."/>
+      <w:lvlJc w:val="left"/>
+      <w:pPr>
+        <w:ind w:left="1559" w:hanging="1559"/>
+      </w:pPr>
+    </w:lvl>
+  </w:abstractNum>
+  <w:num w:numId="1">
+    <w:abstractNumId w:val="0"/>
+  </w:num>
+</w:numbering>
 </file>
 
 <file path=word/styles.xml><?xml version="1.0" encoding="utf-8"?>
@@ -4405,6 +4660,27 @@
       <w:szCs w:val="24"/>
     </w:rPr>
   </w:style>
+  <w:style w:type="paragraph" w:styleId="1">
+    <w:name w:val="heading 1"/>
+    <w:basedOn w:val="a"/>
+    <w:next w:val="a"/>
+    <w:link w:val="10"/>
+    <w:qFormat/>
+    <w:rsid w:val="00ED2224"/>
+    <w:pPr>
+      <w:keepNext/>
+      <w:keepLines/>
+      <w:spacing w:before="340" w:after="330" w:line="578" w:lineRule="auto"/>
+      <w:outlineLvl w:val="0"/>
+    </w:pPr>
+    <w:rPr>
+      <w:b/>
+      <w:bCs/>
+      <w:kern w:val="44"/>
+      <w:sz w:val="44"/>
+      <w:szCs w:val="44"/>
+    </w:rPr>
+  </w:style>
   <w:style w:type="character" w:default="1" w:styleId="a0">
     <w:name w:val="Default Paragraph Font"/>
     <w:uiPriority w:val="1"/>
@@ -4507,6 +4783,28 @@
       <w:kern w:val="2"/>
       <w:sz w:val="18"/>
       <w:szCs w:val="18"/>
+    </w:rPr>
+  </w:style>
+  <w:style w:type="paragraph" w:styleId="a8">
+    <w:name w:val="List Paragraph"/>
+    <w:basedOn w:val="a"/>
+    <w:uiPriority w:val="99"/>
+    <w:rsid w:val="00ED2224"/>
+    <w:pPr>
+      <w:ind w:firstLineChars="200" w:firstLine="420"/>
+    </w:pPr>
+  </w:style>
+  <w:style w:type="character" w:customStyle="1" w:styleId="10">
+    <w:name w:val="标题 1 字符"/>
+    <w:basedOn w:val="a0"/>
+    <w:link w:val="1"/>
+    <w:rsid w:val="00ED2224"/>
+    <w:rPr>
+      <w:b/>
+      <w:bCs/>
+      <w:kern w:val="44"/>
+      <w:sz w:val="44"/>
+      <w:szCs w:val="44"/>
     </w:rPr>
   </w:style>
 </w:styles>

</xml_diff>